<commit_message>
Important Updates with Python package installer
</commit_message>
<xml_diff>
--- a/Reciepts/new.docx
+++ b/Reciepts/new.docx
@@ -1,23 +1,68 @@
 
 <file path=word/document.xml><?xml version="1.0" encoding="utf-8"?>
-<w:document xmlns:wpc="http://schemas.microsoft.com/office/word/2010/wordprocessingCanvas" xmlns:mo="http://schemas.microsoft.com/office/mac/office/2008/main" xmlns:mc="http://schemas.openxmlformats.org/markup-compatibility/2006" xmlns:mv="urn:schemas-microsoft-com:mac:vml" xmlns:o="urn:schemas-microsoft-com:office:office" xmlns:r="http://schemas.openxmlformats.org/officeDocument/2006/relationships" xmlns:m="http://schemas.openxmlformats.org/officeDocument/2006/math" xmlns:v="urn:schemas-microsoft-com:vml" xmlns:wp14="http://schemas.microsoft.com/office/word/2010/wordprocessingDrawing" xmlns:wp="http://schemas.openxmlformats.org/drawingml/2006/wordprocessingDrawing" xmlns:w10="urn:schemas-microsoft-com:office:word" xmlns:w="http://schemas.openxmlformats.org/wordprocessingml/2006/main" xmlns:w14="http://schemas.microsoft.com/office/word/2010/wordml" xmlns:wpg="http://schemas.microsoft.com/office/word/2010/wordprocessingGroup" xmlns:wpi="http://schemas.microsoft.com/office/word/2010/wordprocessingInk" xmlns:wne="http://schemas.microsoft.com/office/word/2006/wordml" xmlns:wps="http://schemas.microsoft.com/office/word/2010/wordprocessingShape" mc:Ignorable="w14 wp14">
+<w:document xmlns:wpc="http://schemas.microsoft.com/office/word/2010/wordprocessingCanvas" xmlns:mc="http://schemas.openxmlformats.org/markup-compatibility/2006" xmlns:o="urn:schemas-microsoft-com:office:office" xmlns:r="http://schemas.openxmlformats.org/officeDocument/2006/relationships" xmlns:m="http://schemas.openxmlformats.org/officeDocument/2006/math" xmlns:v="urn:schemas-microsoft-com:vml" xmlns:wp14="http://schemas.microsoft.com/office/word/2010/wordprocessingDrawing" xmlns:wp="http://schemas.openxmlformats.org/drawingml/2006/wordprocessingDrawing" xmlns:w10="urn:schemas-microsoft-com:office:word" xmlns:w="http://schemas.openxmlformats.org/wordprocessingml/2006/main" xmlns:w14="http://schemas.microsoft.com/office/word/2010/wordml" xmlns:wpg="http://schemas.microsoft.com/office/word/2010/wordprocessingGroup" xmlns:wpi="http://schemas.microsoft.com/office/word/2010/wordprocessingInk" xmlns:wne="http://schemas.microsoft.com/office/word/2006/wordml" xmlns:wps="http://schemas.microsoft.com/office/word/2010/wordprocessingShape" mc:Ignorable="w14 wp14">
   <w:body>
     <w:p>
       <w:r>
-        <w:t>This is some text</w:t>
+        <w:t xml:space="preserve">Hello, </w:t>
       </w:r>
-    </w:p>
-    <w:p>
+      <w:fldSimple w:instr=" MERGEFIELD  name  \* MERGEFORMAT ">
+        <w:r>
+          <w:rPr>
+            <w:noProof/>
+          </w:rPr>
+          <w:t>«name»</w:t>
+        </w:r>
+      </w:fldSimple>
       <w:r>
-        <w:t>I love python programming</w:t>
+        <w:t xml:space="preserve"> we are delighted that you want to be the part of Asterix Education.</w:t>
       </w:r>
       <w:r>
-        <w:t>. This the continuation</w:t>
+        <w:br/>
+        <w:t xml:space="preserve">We have received </w:t>
       </w:r>
+      <w:fldSimple w:instr=" MERGEFIELD  amount  \* MERGEFORMAT ">
+        <w:r>
+          <w:rPr>
+            <w:noProof/>
+          </w:rPr>
+          <w:t>«amount»</w:t>
+        </w:r>
+      </w:fldSimple>
+      <w:r>
+        <w:t xml:space="preserve"> as a </w:t>
+      </w:r>
+      <w:fldSimple w:instr=" MERGEFIELD  type  \* MERGEFORMAT ">
+        <w:r>
+          <w:rPr>
+            <w:noProof/>
+          </w:rPr>
+          <w:t>«type»</w:t>
+        </w:r>
+      </w:fldSimple>
+      <w:r>
+        <w:t xml:space="preserve"> for the month </w:t>
+      </w:r>
+      <w:fldSimple w:instr=" MERGEFIELD  month  \* MERGEFORMAT ">
+        <w:r>
+          <w:rPr>
+            <w:noProof/>
+          </w:rPr>
+          <w:t>«month»</w:t>
+        </w:r>
+      </w:fldSimple>
+      <w:r>
+        <w:br/>
+      </w:r>
+      <w:bookmarkStart w:id="0" w:name="_GoBack"/>
+      <w:bookmarkEnd w:id="0"/>
     </w:p>
     <w:sectPr>
+      <w:headerReference w:type="even" r:id="rId9"/>
+      <w:headerReference w:type="default" r:id="rId10"/>
+      <w:headerReference w:type="first" r:id="rId11"/>
       <w:pgSz w:w="12240" w:h="15840"/>
-      <w:pgMar w:top="1440" w:right="1800" w:bottom="1440" w:left="1800" w:header="720" w:footer="720" w:gutter="0"/>
+      <w:pgMar w:top="288" w:right="288" w:bottom="288" w:left="288" w:header="144" w:footer="144" w:gutter="0"/>
       <w:cols w:space="720"/>
       <w:docGrid w:linePitch="360"/>
     </w:sectPr>
@@ -25,8 +70,199 @@
 </w:document>
 </file>
 
+<file path=word/endnotes.xml><?xml version="1.0" encoding="utf-8"?>
+<w:endnotes xmlns:wpc="http://schemas.microsoft.com/office/word/2010/wordprocessingCanvas" xmlns:mc="http://schemas.openxmlformats.org/markup-compatibility/2006" xmlns:o="urn:schemas-microsoft-com:office:office" xmlns:r="http://schemas.openxmlformats.org/officeDocument/2006/relationships" xmlns:m="http://schemas.openxmlformats.org/officeDocument/2006/math" xmlns:v="urn:schemas-microsoft-com:vml" xmlns:wp14="http://schemas.microsoft.com/office/word/2010/wordprocessingDrawing" xmlns:wp="http://schemas.openxmlformats.org/drawingml/2006/wordprocessingDrawing" xmlns:w10="urn:schemas-microsoft-com:office:word" xmlns:w="http://schemas.openxmlformats.org/wordprocessingml/2006/main" xmlns:w14="http://schemas.microsoft.com/office/word/2010/wordml" xmlns:wpg="http://schemas.microsoft.com/office/word/2010/wordprocessingGroup" xmlns:wpi="http://schemas.microsoft.com/office/word/2010/wordprocessingInk" xmlns:wne="http://schemas.microsoft.com/office/word/2006/wordml" xmlns:wps="http://schemas.microsoft.com/office/word/2010/wordprocessingShape" mc:Ignorable="w14 wp14">
+  <w:endnote w:type="separator" w:id="-1">
+    <w:p>
+      <w:pPr>
+        <w:spacing w:after="0" w:line="240" w:lineRule="auto"/>
+      </w:pPr>
+      <w:r>
+        <w:separator/>
+      </w:r>
+    </w:p>
+  </w:endnote>
+  <w:endnote w:type="continuationSeparator" w:id="0">
+    <w:p>
+      <w:pPr>
+        <w:spacing w:after="0" w:line="240" w:lineRule="auto"/>
+      </w:pPr>
+      <w:r>
+        <w:continuationSeparator/>
+      </w:r>
+    </w:p>
+  </w:endnote>
+</w:endnotes>
+</file>
+
+<file path=word/footnotes.xml><?xml version="1.0" encoding="utf-8"?>
+<w:footnotes xmlns:wpc="http://schemas.microsoft.com/office/word/2010/wordprocessingCanvas" xmlns:mc="http://schemas.openxmlformats.org/markup-compatibility/2006" xmlns:o="urn:schemas-microsoft-com:office:office" xmlns:r="http://schemas.openxmlformats.org/officeDocument/2006/relationships" xmlns:m="http://schemas.openxmlformats.org/officeDocument/2006/math" xmlns:v="urn:schemas-microsoft-com:vml" xmlns:wp14="http://schemas.microsoft.com/office/word/2010/wordprocessingDrawing" xmlns:wp="http://schemas.openxmlformats.org/drawingml/2006/wordprocessingDrawing" xmlns:w10="urn:schemas-microsoft-com:office:word" xmlns:w="http://schemas.openxmlformats.org/wordprocessingml/2006/main" xmlns:w14="http://schemas.microsoft.com/office/word/2010/wordml" xmlns:wpg="http://schemas.microsoft.com/office/word/2010/wordprocessingGroup" xmlns:wpi="http://schemas.microsoft.com/office/word/2010/wordprocessingInk" xmlns:wne="http://schemas.microsoft.com/office/word/2006/wordml" xmlns:wps="http://schemas.microsoft.com/office/word/2010/wordprocessingShape" mc:Ignorable="w14 wp14">
+  <w:footnote w:type="separator" w:id="-1">
+    <w:p>
+      <w:pPr>
+        <w:spacing w:after="0" w:line="240" w:lineRule="auto"/>
+      </w:pPr>
+      <w:r>
+        <w:separator/>
+      </w:r>
+    </w:p>
+  </w:footnote>
+  <w:footnote w:type="continuationSeparator" w:id="0">
+    <w:p>
+      <w:pPr>
+        <w:spacing w:after="0" w:line="240" w:lineRule="auto"/>
+      </w:pPr>
+      <w:r>
+        <w:continuationSeparator/>
+      </w:r>
+    </w:p>
+  </w:footnote>
+</w:footnotes>
+</file>
+
+<file path=word/header1.xml><?xml version="1.0" encoding="utf-8"?>
+<w:hdr xmlns:wpc="http://schemas.microsoft.com/office/word/2010/wordprocessingCanvas" xmlns:mc="http://schemas.openxmlformats.org/markup-compatibility/2006" xmlns:o="urn:schemas-microsoft-com:office:office" xmlns:r="http://schemas.openxmlformats.org/officeDocument/2006/relationships" xmlns:m="http://schemas.openxmlformats.org/officeDocument/2006/math" xmlns:v="urn:schemas-microsoft-com:vml" xmlns:wp14="http://schemas.microsoft.com/office/word/2010/wordprocessingDrawing" xmlns:wp="http://schemas.openxmlformats.org/drawingml/2006/wordprocessingDrawing" xmlns:w10="urn:schemas-microsoft-com:office:word" xmlns:w="http://schemas.openxmlformats.org/wordprocessingml/2006/main" xmlns:w14="http://schemas.microsoft.com/office/word/2010/wordml" xmlns:wpg="http://schemas.microsoft.com/office/word/2010/wordprocessingGroup" xmlns:wpi="http://schemas.microsoft.com/office/word/2010/wordprocessingInk" xmlns:wne="http://schemas.microsoft.com/office/word/2006/wordml" xmlns:wps="http://schemas.microsoft.com/office/word/2010/wordprocessingShape" mc:Ignorable="w14 wp14">
+  <w:p>
+    <w:pPr>
+      <w:pStyle w:val="Header"/>
+    </w:pPr>
+    <w:r>
+      <w:rPr>
+        <w:noProof/>
+      </w:rPr>
+      <w:pict>
+        <v:shapetype id="_x0000_t136" coordsize="21600,21600" o:spt="136" adj="10800" path="m@7,l@8,m@5,21600l@6,21600e">
+          <v:formulas>
+            <v:f eqn="sum #0 0 10800"/>
+            <v:f eqn="prod #0 2 1"/>
+            <v:f eqn="sum 21600 0 @1"/>
+            <v:f eqn="sum 0 0 @2"/>
+            <v:f eqn="sum 21600 0 @3"/>
+            <v:f eqn="if @0 @3 0"/>
+            <v:f eqn="if @0 21600 @1"/>
+            <v:f eqn="if @0 0 @2"/>
+            <v:f eqn="if @0 @4 21600"/>
+            <v:f eqn="mid @5 @6"/>
+            <v:f eqn="mid @8 @5"/>
+            <v:f eqn="mid @7 @8"/>
+            <v:f eqn="mid @6 @7"/>
+            <v:f eqn="sum @6 0 @5"/>
+          </v:formulas>
+          <v:path textpathok="t" o:connecttype="custom" o:connectlocs="@9,0;@10,10800;@11,21600;@12,10800" o:connectangles="270,180,90,0"/>
+          <v:textpath on="t" fitshape="t"/>
+          <v:handles>
+            <v:h position="#0,bottomRight" xrange="6629,14971"/>
+          </v:handles>
+          <o:lock v:ext="edit" text="t" shapetype="t"/>
+        </v:shapetype>
+        <v:shape id="PowerPlusWaterMarkObject11393846" o:spid="_x0000_s2050" type="#_x0000_t136" style="position:absolute;margin-left:0;margin-top:0;width:685.2pt;height:137pt;rotation:315;z-index:-251655168;mso-position-horizontal:center;mso-position-horizontal-relative:margin;mso-position-vertical:center;mso-position-vertical-relative:margin" o:allowincell="f" fillcolor="silver" stroked="f">
+          <v:fill opacity=".5"/>
+          <v:textpath style="font-family:&quot;Cambria&quot;;font-size:1pt" string="Something"/>
+          <w10:wrap anchorx="margin" anchory="margin"/>
+        </v:shape>
+      </w:pict>
+    </w:r>
+  </w:p>
+</w:hdr>
+</file>
+
+<file path=word/header2.xml><?xml version="1.0" encoding="utf-8"?>
+<w:hdr xmlns:wpc="http://schemas.microsoft.com/office/word/2010/wordprocessingCanvas" xmlns:mc="http://schemas.openxmlformats.org/markup-compatibility/2006" xmlns:o="urn:schemas-microsoft-com:office:office" xmlns:r="http://schemas.openxmlformats.org/officeDocument/2006/relationships" xmlns:m="http://schemas.openxmlformats.org/officeDocument/2006/math" xmlns:v="urn:schemas-microsoft-com:vml" xmlns:wp14="http://schemas.microsoft.com/office/word/2010/wordprocessingDrawing" xmlns:wp="http://schemas.openxmlformats.org/drawingml/2006/wordprocessingDrawing" xmlns:w10="urn:schemas-microsoft-com:office:word" xmlns:w="http://schemas.openxmlformats.org/wordprocessingml/2006/main" xmlns:w14="http://schemas.microsoft.com/office/word/2010/wordml" xmlns:wpg="http://schemas.microsoft.com/office/word/2010/wordprocessingGroup" xmlns:wpi="http://schemas.microsoft.com/office/word/2010/wordprocessingInk" xmlns:wne="http://schemas.microsoft.com/office/word/2006/wordml" xmlns:wps="http://schemas.microsoft.com/office/word/2010/wordprocessingShape" mc:Ignorable="w14 wp14">
+  <w:p>
+    <w:pPr>
+      <w:pStyle w:val="Header"/>
+    </w:pPr>
+    <w:r>
+      <w:rPr>
+        <w:noProof/>
+      </w:rPr>
+      <w:pict>
+        <v:shapetype id="_x0000_t136" coordsize="21600,21600" o:spt="136" adj="10800" path="m@7,l@8,m@5,21600l@6,21600e">
+          <v:formulas>
+            <v:f eqn="sum #0 0 10800"/>
+            <v:f eqn="prod #0 2 1"/>
+            <v:f eqn="sum 21600 0 @1"/>
+            <v:f eqn="sum 0 0 @2"/>
+            <v:f eqn="sum 21600 0 @3"/>
+            <v:f eqn="if @0 @3 0"/>
+            <v:f eqn="if @0 21600 @1"/>
+            <v:f eqn="if @0 0 @2"/>
+            <v:f eqn="if @0 @4 21600"/>
+            <v:f eqn="mid @5 @6"/>
+            <v:f eqn="mid @8 @5"/>
+            <v:f eqn="mid @7 @8"/>
+            <v:f eqn="mid @6 @7"/>
+            <v:f eqn="sum @6 0 @5"/>
+          </v:formulas>
+          <v:path textpathok="t" o:connecttype="custom" o:connectlocs="@9,0;@10,10800;@11,21600;@12,10800" o:connectangles="270,180,90,0"/>
+          <v:textpath on="t" fitshape="t"/>
+          <v:handles>
+            <v:h position="#0,bottomRight" xrange="6629,14971"/>
+          </v:handles>
+          <o:lock v:ext="edit" text="t" shapetype="t"/>
+        </v:shapetype>
+        <v:shape id="PowerPlusWaterMarkObject11393847" o:spid="_x0000_s2051" type="#_x0000_t136" style="position:absolute;margin-left:0;margin-top:0;width:685.2pt;height:137pt;rotation:315;z-index:-251653120;mso-position-horizontal:center;mso-position-horizontal-relative:margin;mso-position-vertical:center;mso-position-vertical-relative:margin" o:allowincell="f" fillcolor="silver" stroked="f">
+          <v:fill opacity=".5"/>
+          <v:textpath style="font-family:&quot;Cambria&quot;;font-size:1pt" string="Something"/>
+          <w10:wrap anchorx="margin" anchory="margin"/>
+        </v:shape>
+      </w:pict>
+    </w:r>
+    <w:r>
+      <w:t>Swaroop Acharjee</w:t>
+    </w:r>
+  </w:p>
+</w:hdr>
+</file>
+
+<file path=word/header3.xml><?xml version="1.0" encoding="utf-8"?>
+<w:hdr xmlns:wpc="http://schemas.microsoft.com/office/word/2010/wordprocessingCanvas" xmlns:mc="http://schemas.openxmlformats.org/markup-compatibility/2006" xmlns:o="urn:schemas-microsoft-com:office:office" xmlns:r="http://schemas.openxmlformats.org/officeDocument/2006/relationships" xmlns:m="http://schemas.openxmlformats.org/officeDocument/2006/math" xmlns:v="urn:schemas-microsoft-com:vml" xmlns:wp14="http://schemas.microsoft.com/office/word/2010/wordprocessingDrawing" xmlns:wp="http://schemas.openxmlformats.org/drawingml/2006/wordprocessingDrawing" xmlns:w10="urn:schemas-microsoft-com:office:word" xmlns:w="http://schemas.openxmlformats.org/wordprocessingml/2006/main" xmlns:w14="http://schemas.microsoft.com/office/word/2010/wordml" xmlns:wpg="http://schemas.microsoft.com/office/word/2010/wordprocessingGroup" xmlns:wpi="http://schemas.microsoft.com/office/word/2010/wordprocessingInk" xmlns:wne="http://schemas.microsoft.com/office/word/2006/wordml" xmlns:wps="http://schemas.microsoft.com/office/word/2010/wordprocessingShape" mc:Ignorable="w14 wp14">
+  <w:p>
+    <w:pPr>
+      <w:pStyle w:val="Header"/>
+    </w:pPr>
+    <w:r>
+      <w:rPr>
+        <w:noProof/>
+      </w:rPr>
+      <w:pict>
+        <v:shapetype id="_x0000_t136" coordsize="21600,21600" o:spt="136" adj="10800" path="m@7,l@8,m@5,21600l@6,21600e">
+          <v:formulas>
+            <v:f eqn="sum #0 0 10800"/>
+            <v:f eqn="prod #0 2 1"/>
+            <v:f eqn="sum 21600 0 @1"/>
+            <v:f eqn="sum 0 0 @2"/>
+            <v:f eqn="sum 21600 0 @3"/>
+            <v:f eqn="if @0 @3 0"/>
+            <v:f eqn="if @0 21600 @1"/>
+            <v:f eqn="if @0 0 @2"/>
+            <v:f eqn="if @0 @4 21600"/>
+            <v:f eqn="mid @5 @6"/>
+            <v:f eqn="mid @8 @5"/>
+            <v:f eqn="mid @7 @8"/>
+            <v:f eqn="mid @6 @7"/>
+            <v:f eqn="sum @6 0 @5"/>
+          </v:formulas>
+          <v:path textpathok="t" o:connecttype="custom" o:connectlocs="@9,0;@10,10800;@11,21600;@12,10800" o:connectangles="270,180,90,0"/>
+          <v:textpath on="t" fitshape="t"/>
+          <v:handles>
+            <v:h position="#0,bottomRight" xrange="6629,14971"/>
+          </v:handles>
+          <o:lock v:ext="edit" text="t" shapetype="t"/>
+        </v:shapetype>
+        <v:shape id="PowerPlusWaterMarkObject11393845" o:spid="_x0000_s2049" type="#_x0000_t136" style="position:absolute;margin-left:0;margin-top:0;width:685.2pt;height:137pt;rotation:315;z-index:-251657216;mso-position-horizontal:center;mso-position-horizontal-relative:margin;mso-position-vertical:center;mso-position-vertical-relative:margin" o:allowincell="f" fillcolor="silver" stroked="f">
+          <v:fill opacity=".5"/>
+          <v:textpath style="font-family:&quot;Cambria&quot;;font-size:1pt" string="Something"/>
+          <w10:wrap anchorx="margin" anchory="margin"/>
+        </v:shape>
+      </w:pict>
+    </w:r>
+  </w:p>
+</w:hdr>
+</file>
+
 <file path=word/numbering.xml><?xml version="1.0" encoding="utf-8"?>
-<w:numbering xmlns:wpc="http://schemas.microsoft.com/office/word/2010/wordprocessingCanvas" xmlns:mo="http://schemas.microsoft.com/office/mac/office/2008/main" xmlns:mc="http://schemas.openxmlformats.org/markup-compatibility/2006" xmlns:mv="urn:schemas-microsoft-com:mac:vml" xmlns:o="urn:schemas-microsoft-com:office:office" xmlns:r="http://schemas.openxmlformats.org/officeDocument/2006/relationships" xmlns:m="http://schemas.openxmlformats.org/officeDocument/2006/math" xmlns:v="urn:schemas-microsoft-com:vml" xmlns:wp14="http://schemas.microsoft.com/office/word/2010/wordprocessingDrawing" xmlns:wp="http://schemas.openxmlformats.org/drawingml/2006/wordprocessingDrawing" xmlns:w10="urn:schemas-microsoft-com:office:word" xmlns:w="http://schemas.openxmlformats.org/wordprocessingml/2006/main" xmlns:w14="http://schemas.microsoft.com/office/word/2010/wordml" xmlns:wpg="http://schemas.microsoft.com/office/word/2010/wordprocessingGroup" xmlns:wpi="http://schemas.microsoft.com/office/word/2010/wordprocessingInk" xmlns:wne="http://schemas.microsoft.com/office/word/2006/wordml" xmlns:wps="http://schemas.microsoft.com/office/word/2010/wordprocessingShape" mc:Ignorable="w14 wp14">
+<w:numbering xmlns:wpc="http://schemas.microsoft.com/office/word/2010/wordprocessingCanvas" xmlns:mc="http://schemas.openxmlformats.org/markup-compatibility/2006" xmlns:o="urn:schemas-microsoft-com:office:office" xmlns:r="http://schemas.openxmlformats.org/officeDocument/2006/relationships" xmlns:m="http://schemas.openxmlformats.org/officeDocument/2006/math" xmlns:v="urn:schemas-microsoft-com:vml" xmlns:wp14="http://schemas.microsoft.com/office/word/2010/wordprocessingDrawing" xmlns:wp="http://schemas.openxmlformats.org/drawingml/2006/wordprocessingDrawing" xmlns:w10="urn:schemas-microsoft-com:office:word" xmlns:w="http://schemas.openxmlformats.org/wordprocessingml/2006/main" xmlns:w14="http://schemas.microsoft.com/office/word/2010/wordml" xmlns:wpg="http://schemas.microsoft.com/office/word/2010/wordprocessingGroup" xmlns:wpi="http://schemas.microsoft.com/office/word/2010/wordprocessingInk" xmlns:wne="http://schemas.microsoft.com/office/word/2006/wordml" xmlns:wps="http://schemas.microsoft.com/office/word/2010/wordprocessingShape" mc:Ignorable="w14 wp14">
   <w:abstractNum w:abstractNumId="0">
     <w:nsid w:val="FFFFFF7C"/>
     <w:multiLevelType w:val="singleLevel"/>
@@ -245,7 +481,7 @@
       </w:pPr>
     </w:pPrDefault>
   </w:docDefaults>
-  <w:latentStyles w:defLockedState="0" w:defUIPriority="99" w:defSemiHidden="1" w:defUnhideWhenUsed="1" w:defQFormat="0" w:count="276">
+  <w:latentStyles w:defLockedState="0" w:defUIPriority="99" w:defSemiHidden="1" w:defUnhideWhenUsed="1" w:defQFormat="0" w:count="267">
     <w:lsdException w:name="Normal" w:semiHidden="0" w:uiPriority="0" w:unhideWhenUsed="0" w:qFormat="1"/>
     <w:lsdException w:name="heading 1" w:semiHidden="0" w:uiPriority="9" w:unhideWhenUsed="0" w:qFormat="1"/>
     <w:lsdException w:name="heading 2" w:uiPriority="9" w:qFormat="1"/>
@@ -389,50 +625,6 @@
     <w:qFormat/>
     <w:rsid w:val="00FC693F"/>
   </w:style>
-  <w:style w:type="paragraph" w:styleId="Header">
-    <w:name w:val="header"/>
-    <w:basedOn w:val="Normal"/>
-    <w:link w:val="HeaderChar"/>
-    <w:uiPriority w:val="99"/>
-    <w:unhideWhenUsed/>
-    <w:rsid w:val="00E618BF"/>
-    <w:pPr>
-      <w:tabs>
-        <w:tab w:val="center" w:pos="4680"/>
-        <w:tab w:val="right" w:pos="9360"/>
-      </w:tabs>
-      <w:spacing w:after="0" w:line="240" w:lineRule="auto"/>
-    </w:pPr>
-  </w:style>
-  <w:style w:type="character" w:customStyle="1" w:styleId="HeaderChar">
-    <w:name w:val="Header Char"/>
-    <w:basedOn w:val="DefaultParagraphFont"/>
-    <w:link w:val="Header"/>
-    <w:uiPriority w:val="99"/>
-    <w:rsid w:val="00E618BF"/>
-  </w:style>
-  <w:style w:type="paragraph" w:styleId="Footer">
-    <w:name w:val="footer"/>
-    <w:basedOn w:val="Normal"/>
-    <w:link w:val="FooterChar"/>
-    <w:uiPriority w:val="99"/>
-    <w:unhideWhenUsed/>
-    <w:rsid w:val="00E618BF"/>
-    <w:pPr>
-      <w:tabs>
-        <w:tab w:val="center" w:pos="4680"/>
-        <w:tab w:val="right" w:pos="9360"/>
-      </w:tabs>
-      <w:spacing w:after="0" w:line="240" w:lineRule="auto"/>
-    </w:pPr>
-  </w:style>
-  <w:style w:type="character" w:customStyle="1" w:styleId="FooterChar">
-    <w:name w:val="Footer Char"/>
-    <w:basedOn w:val="DefaultParagraphFont"/>
-    <w:link w:val="Footer"/>
-    <w:uiPriority w:val="99"/>
-    <w:rsid w:val="00E618BF"/>
-  </w:style>
   <w:style w:type="paragraph" w:styleId="Heading1">
     <w:name w:val="heading 1"/>
     <w:basedOn w:val="Normal"/>
@@ -668,6 +860,50 @@
     <w:uiPriority w:val="99"/>
     <w:semiHidden/>
     <w:unhideWhenUsed/>
+  </w:style>
+  <w:style w:type="paragraph" w:styleId="Header">
+    <w:name w:val="header"/>
+    <w:basedOn w:val="Normal"/>
+    <w:link w:val="HeaderChar"/>
+    <w:uiPriority w:val="99"/>
+    <w:unhideWhenUsed/>
+    <w:rsid w:val="00E618BF"/>
+    <w:pPr>
+      <w:tabs>
+        <w:tab w:val="center" w:pos="4680"/>
+        <w:tab w:val="right" w:pos="9360"/>
+      </w:tabs>
+      <w:spacing w:after="0" w:line="240" w:lineRule="auto"/>
+    </w:pPr>
+  </w:style>
+  <w:style w:type="character" w:customStyle="1" w:styleId="HeaderChar">
+    <w:name w:val="Header Char"/>
+    <w:basedOn w:val="DefaultParagraphFont"/>
+    <w:link w:val="Header"/>
+    <w:uiPriority w:val="99"/>
+    <w:rsid w:val="00E618BF"/>
+  </w:style>
+  <w:style w:type="paragraph" w:styleId="Footer">
+    <w:name w:val="footer"/>
+    <w:basedOn w:val="Normal"/>
+    <w:link w:val="FooterChar"/>
+    <w:uiPriority w:val="99"/>
+    <w:unhideWhenUsed/>
+    <w:rsid w:val="00E618BF"/>
+    <w:pPr>
+      <w:tabs>
+        <w:tab w:val="center" w:pos="4680"/>
+        <w:tab w:val="right" w:pos="9360"/>
+      </w:tabs>
+      <w:spacing w:after="0" w:line="240" w:lineRule="auto"/>
+    </w:pPr>
+  </w:style>
+  <w:style w:type="character" w:customStyle="1" w:styleId="FooterChar">
+    <w:name w:val="Footer Char"/>
+    <w:basedOn w:val="DefaultParagraphFont"/>
+    <w:link w:val="Footer"/>
+    <w:uiPriority w:val="99"/>
+    <w:rsid w:val="00E618BF"/>
   </w:style>
   <w:style w:type="paragraph" w:styleId="NoSpacing">
     <w:name w:val="No Spacing"/>
@@ -12075,7 +12311,7 @@
 </file>
 
 <file path=word/stylesWithEffects.xml><?xml version="1.0" encoding="utf-8"?>
-<w:styles xmlns:wpc="http://schemas.microsoft.com/office/word/2010/wordprocessingCanvas" xmlns:mo="http://schemas.microsoft.com/office/mac/office/2008/main" xmlns:mc="http://schemas.openxmlformats.org/markup-compatibility/2006" xmlns:mv="urn:schemas-microsoft-com:mac:vml" xmlns:o="urn:schemas-microsoft-com:office:office" xmlns:r="http://schemas.openxmlformats.org/officeDocument/2006/relationships" xmlns:m="http://schemas.openxmlformats.org/officeDocument/2006/math" xmlns:v="urn:schemas-microsoft-com:vml" xmlns:wp14="http://schemas.microsoft.com/office/word/2010/wordprocessingDrawing" xmlns:wp="http://schemas.openxmlformats.org/drawingml/2006/wordprocessingDrawing" xmlns:w10="urn:schemas-microsoft-com:office:word" xmlns:w="http://schemas.openxmlformats.org/wordprocessingml/2006/main" xmlns:w14="http://schemas.microsoft.com/office/word/2010/wordml" xmlns:wpg="http://schemas.microsoft.com/office/word/2010/wordprocessingGroup" xmlns:wpi="http://schemas.microsoft.com/office/word/2010/wordprocessingInk" xmlns:wne="http://schemas.microsoft.com/office/word/2006/wordml" xmlns:wps="http://schemas.microsoft.com/office/word/2010/wordprocessingShape" mc:Ignorable="w14 wp14">
+<w:styles xmlns:wpc="http://schemas.microsoft.com/office/word/2010/wordprocessingCanvas" xmlns:mc="http://schemas.openxmlformats.org/markup-compatibility/2006" xmlns:o="urn:schemas-microsoft-com:office:office" xmlns:r="http://schemas.openxmlformats.org/officeDocument/2006/relationships" xmlns:m="http://schemas.openxmlformats.org/officeDocument/2006/math" xmlns:v="urn:schemas-microsoft-com:vml" xmlns:wp14="http://schemas.microsoft.com/office/word/2010/wordprocessingDrawing" xmlns:wp="http://schemas.openxmlformats.org/drawingml/2006/wordprocessingDrawing" xmlns:w10="urn:schemas-microsoft-com:office:word" xmlns:w="http://schemas.openxmlformats.org/wordprocessingml/2006/main" xmlns:w14="http://schemas.microsoft.com/office/word/2010/wordml" xmlns:wpg="http://schemas.microsoft.com/office/word/2010/wordprocessingGroup" xmlns:wpi="http://schemas.microsoft.com/office/word/2010/wordprocessingInk" xmlns:wne="http://schemas.microsoft.com/office/word/2006/wordml" xmlns:wps="http://schemas.microsoft.com/office/word/2010/wordprocessingShape" mc:Ignorable="w14 wp14">
   <w:docDefaults>
     <w:rPrDefault>
       <w:rPr>
@@ -12091,7 +12327,7 @@
       </w:pPr>
     </w:pPrDefault>
   </w:docDefaults>
-  <w:latentStyles w:defLockedState="0" w:defUIPriority="99" w:defSemiHidden="1" w:defUnhideWhenUsed="1" w:defQFormat="0" w:count="276">
+  <w:latentStyles w:defLockedState="0" w:defUIPriority="99" w:defSemiHidden="1" w:defUnhideWhenUsed="1" w:defQFormat="0" w:count="267">
     <w:lsdException w:name="Normal" w:semiHidden="0" w:uiPriority="0" w:unhideWhenUsed="0" w:qFormat="1"/>
     <w:lsdException w:name="heading 1" w:semiHidden="0" w:uiPriority="9" w:unhideWhenUsed="0" w:qFormat="1"/>
     <w:lsdException w:name="heading 2" w:uiPriority="9" w:qFormat="1"/>
@@ -12470,6 +12706,50 @@
     <w:uiPriority w:val="99"/>
     <w:semiHidden/>
     <w:unhideWhenUsed/>
+  </w:style>
+  <w:style w:type="paragraph" w:styleId="Header">
+    <w:name w:val="header"/>
+    <w:basedOn w:val="Normal"/>
+    <w:link w:val="HeaderChar"/>
+    <w:uiPriority w:val="99"/>
+    <w:unhideWhenUsed/>
+    <w:rsid w:val="00E618BF"/>
+    <w:pPr>
+      <w:tabs>
+        <w:tab w:val="center" w:pos="4680"/>
+        <w:tab w:val="right" w:pos="9360"/>
+      </w:tabs>
+      <w:spacing w:after="0" w:line="240" w:lineRule="auto"/>
+    </w:pPr>
+  </w:style>
+  <w:style w:type="character" w:customStyle="1" w:styleId="HeaderChar">
+    <w:name w:val="Header Char"/>
+    <w:basedOn w:val="DefaultParagraphFont"/>
+    <w:link w:val="Header"/>
+    <w:uiPriority w:val="99"/>
+    <w:rsid w:val="00E618BF"/>
+  </w:style>
+  <w:style w:type="paragraph" w:styleId="Footer">
+    <w:name w:val="footer"/>
+    <w:basedOn w:val="Normal"/>
+    <w:link w:val="FooterChar"/>
+    <w:uiPriority w:val="99"/>
+    <w:unhideWhenUsed/>
+    <w:rsid w:val="00E618BF"/>
+    <w:pPr>
+      <w:tabs>
+        <w:tab w:val="center" w:pos="4680"/>
+        <w:tab w:val="right" w:pos="9360"/>
+      </w:tabs>
+      <w:spacing w:after="0" w:line="240" w:lineRule="auto"/>
+    </w:pPr>
+  </w:style>
+  <w:style w:type="character" w:customStyle="1" w:styleId="FooterChar">
+    <w:name w:val="Footer Char"/>
+    <w:basedOn w:val="DefaultParagraphFont"/>
+    <w:link w:val="Footer"/>
+    <w:uiPriority w:val="99"/>
+    <w:rsid w:val="00E618BF"/>
   </w:style>
   <w:style w:type="paragraph" w:styleId="NoSpacing">
     <w:name w:val="No Spacing"/>
@@ -24201,7 +24481,7 @@
 </file>
 
 <file path=customXml/itemProps1.xml><?xml version="1.0" encoding="utf-8"?>
-<ds:datastoreItem xmlns:ds="http://schemas.openxmlformats.org/officeDocument/2006/customXml" ds:itemID="{EF278816-EC6F-A645-907D-7F25AECB1D4A}">
+<ds:datastoreItem xmlns:ds="http://schemas.openxmlformats.org/officeDocument/2006/customXml" ds:itemID="{29E568AD-6A35-4AA2-9276-87DF93ED9160}">
   <ds:schemaRefs>
     <ds:schemaRef ds:uri="http://schemas.openxmlformats.org/officeDocument/2006/bibliography"/>
   </ds:schemaRefs>

</xml_diff>